<commit_message>
Mudanças no word "proposta de projeto"
</commit_message>
<xml_diff>
--- a/Proposta de Projeto.docx
+++ b/Proposta de Projeto.docx
@@ -1,6 +1,6 @@
 
 <file path=word/document.xml><?xml version="1.0" encoding="utf-8"?>
-<w:document xmlns:wpc="http://schemas.microsoft.com/office/word/2010/wordprocessingCanvas" xmlns:cx="http://schemas.microsoft.com/office/drawing/2014/chartex" xmlns:cx1="http://schemas.microsoft.com/office/drawing/2015/9/8/chartex" xmlns:mc="http://schemas.openxmlformats.org/markup-compatibility/2006" xmlns:o="urn:schemas-microsoft-com:office:office" xmlns:r="http://schemas.openxmlformats.org/officeDocument/2006/relationships" xmlns:m="http://schemas.openxmlformats.org/officeDocument/2006/math" xmlns:v="urn:schemas-microsoft-com:vml" xmlns:wp14="http://schemas.microsoft.com/office/word/2010/wordprocessingDrawing" xmlns:wp="http://schemas.openxmlformats.org/drawingml/2006/wordprocessingDrawing" xmlns:w10="urn:schemas-microsoft-com:office:word" xmlns:w="http://schemas.openxmlformats.org/wordprocessingml/2006/main" xmlns:w14="http://schemas.microsoft.com/office/word/2010/wordml" xmlns:w15="http://schemas.microsoft.com/office/word/2012/wordml" xmlns:w16se="http://schemas.microsoft.com/office/word/2015/wordml/symex" xmlns:wpg="http://schemas.microsoft.com/office/word/2010/wordprocessingGroup" xmlns:wpi="http://schemas.microsoft.com/office/word/2010/wordprocessingInk" xmlns:wne="http://schemas.microsoft.com/office/word/2006/wordml" xmlns:wps="http://schemas.microsoft.com/office/word/2010/wordprocessingShape" mc:Ignorable="w14 w15 w16se wp14">
+<w:document xmlns:wpc="http://schemas.microsoft.com/office/word/2010/wordprocessingCanvas" xmlns:cx="http://schemas.microsoft.com/office/drawing/2014/chartex" xmlns:cx1="http://schemas.microsoft.com/office/drawing/2015/9/8/chartex" xmlns:cx2="http://schemas.microsoft.com/office/drawing/2015/10/21/chartex" xmlns:cx3="http://schemas.microsoft.com/office/drawing/2016/5/9/chartex" xmlns:cx4="http://schemas.microsoft.com/office/drawing/2016/5/10/chartex" xmlns:cx5="http://schemas.microsoft.com/office/drawing/2016/5/11/chartex" xmlns:cx6="http://schemas.microsoft.com/office/drawing/2016/5/12/chartex" xmlns:cx7="http://schemas.microsoft.com/office/drawing/2016/5/13/chartex" xmlns:cx8="http://schemas.microsoft.com/office/drawing/2016/5/14/chartex" xmlns:mc="http://schemas.openxmlformats.org/markup-compatibility/2006" xmlns:aink="http://schemas.microsoft.com/office/drawing/2016/ink" xmlns:am3d="http://schemas.microsoft.com/office/drawing/2017/model3d" xmlns:o="urn:schemas-microsoft-com:office:office" xmlns:r="http://schemas.openxmlformats.org/officeDocument/2006/relationships" xmlns:m="http://schemas.openxmlformats.org/officeDocument/2006/math" xmlns:v="urn:schemas-microsoft-com:vml" xmlns:wp14="http://schemas.microsoft.com/office/word/2010/wordprocessingDrawing" xmlns:wp="http://schemas.openxmlformats.org/drawingml/2006/wordprocessingDrawing" xmlns:w10="urn:schemas-microsoft-com:office:word" xmlns:w="http://schemas.openxmlformats.org/wordprocessingml/2006/main" xmlns:w14="http://schemas.microsoft.com/office/word/2010/wordml" xmlns:w15="http://schemas.microsoft.com/office/word/2012/wordml" xmlns:w16cid="http://schemas.microsoft.com/office/word/2016/wordml/cid" xmlns:w16se="http://schemas.microsoft.com/office/word/2015/wordml/symex" xmlns:wpg="http://schemas.microsoft.com/office/word/2010/wordprocessingGroup" xmlns:wpi="http://schemas.microsoft.com/office/word/2010/wordprocessingInk" xmlns:wne="http://schemas.microsoft.com/office/word/2006/wordml" xmlns:wps="http://schemas.microsoft.com/office/word/2010/wordprocessingShape" mc:Ignorable="w14 w15 w16se w16cid wp14">
   <w:body>
     <w:p>
       <w:pPr>
@@ -63,6 +63,7 @@
                                 </w14:textOutline>
                               </w:rPr>
                             </w:pPr>
+                            <w:proofErr w:type="spellStart"/>
                             <w:r>
                               <w:rPr>
                                 <w:rFonts w:ascii="BankGothic Md BT" w:hAnsi="BankGothic Md BT"/>
@@ -78,8 +79,45 @@
                                   <w14:bevel/>
                                 </w14:textOutline>
                               </w:rPr>
-                              <w:t>Football Life</w:t>
+                              <w:t>Football</w:t>
                             </w:r>
+                            <w:proofErr w:type="spellEnd"/>
+                            <w:r>
+                              <w:rPr>
+                                <w:rFonts w:ascii="BankGothic Md BT" w:hAnsi="BankGothic Md BT"/>
+                                <w:b/>
+                                <w:i/>
+                                <w:color w:val="D9D9D9" w:themeColor="background1" w:themeShade="D9"/>
+                                <w:sz w:val="72"/>
+                                <w14:textOutline w14:w="9525" w14:cap="rnd" w14:cmpd="sng" w14:algn="ctr">
+                                  <w14:solidFill>
+                                    <w14:schemeClr w14:val="tx1"/>
+                                  </w14:solidFill>
+                                  <w14:prstDash w14:val="solid"/>
+                                  <w14:bevel/>
+                                </w14:textOutline>
+                              </w:rPr>
+                              <w:t xml:space="preserve"> </w:t>
+                            </w:r>
+                            <w:proofErr w:type="spellStart"/>
+                            <w:r>
+                              <w:rPr>
+                                <w:rFonts w:ascii="BankGothic Md BT" w:hAnsi="BankGothic Md BT"/>
+                                <w:b/>
+                                <w:i/>
+                                <w:color w:val="D9D9D9" w:themeColor="background1" w:themeShade="D9"/>
+                                <w:sz w:val="72"/>
+                                <w14:textOutline w14:w="9525" w14:cap="rnd" w14:cmpd="sng" w14:algn="ctr">
+                                  <w14:solidFill>
+                                    <w14:schemeClr w14:val="tx1"/>
+                                  </w14:solidFill>
+                                  <w14:prstDash w14:val="solid"/>
+                                  <w14:bevel/>
+                                </w14:textOutline>
+                              </w:rPr>
+                              <w:t>Life</w:t>
+                            </w:r>
+                            <w:proofErr w:type="spellEnd"/>
                           </w:p>
                         </w:txbxContent>
                       </wps:txbx>
@@ -127,6 +165,7 @@
                           </w14:textOutline>
                         </w:rPr>
                       </w:pPr>
+                      <w:proofErr w:type="spellStart"/>
                       <w:r>
                         <w:rPr>
                           <w:rFonts w:ascii="BankGothic Md BT" w:hAnsi="BankGothic Md BT"/>
@@ -142,8 +181,45 @@
                             <w14:bevel/>
                           </w14:textOutline>
                         </w:rPr>
-                        <w:t>Football Life</w:t>
+                        <w:t>Football</w:t>
                       </w:r>
+                      <w:proofErr w:type="spellEnd"/>
+                      <w:r>
+                        <w:rPr>
+                          <w:rFonts w:ascii="BankGothic Md BT" w:hAnsi="BankGothic Md BT"/>
+                          <w:b/>
+                          <w:i/>
+                          <w:color w:val="D9D9D9" w:themeColor="background1" w:themeShade="D9"/>
+                          <w:sz w:val="72"/>
+                          <w14:textOutline w14:w="9525" w14:cap="rnd" w14:cmpd="sng" w14:algn="ctr">
+                            <w14:solidFill>
+                              <w14:schemeClr w14:val="tx1"/>
+                            </w14:solidFill>
+                            <w14:prstDash w14:val="solid"/>
+                            <w14:bevel/>
+                          </w14:textOutline>
+                        </w:rPr>
+                        <w:t xml:space="preserve"> </w:t>
+                      </w:r>
+                      <w:proofErr w:type="spellStart"/>
+                      <w:r>
+                        <w:rPr>
+                          <w:rFonts w:ascii="BankGothic Md BT" w:hAnsi="BankGothic Md BT"/>
+                          <w:b/>
+                          <w:i/>
+                          <w:color w:val="D9D9D9" w:themeColor="background1" w:themeShade="D9"/>
+                          <w:sz w:val="72"/>
+                          <w14:textOutline w14:w="9525" w14:cap="rnd" w14:cmpd="sng" w14:algn="ctr">
+                            <w14:solidFill>
+                              <w14:schemeClr w14:val="tx1"/>
+                            </w14:solidFill>
+                            <w14:prstDash w14:val="solid"/>
+                            <w14:bevel/>
+                          </w14:textOutline>
+                        </w:rPr>
+                        <w:t>Life</w:t>
+                      </w:r>
+                      <w:proofErr w:type="spellEnd"/>
                     </w:p>
                   </w:txbxContent>
                 </v:textbox>
@@ -323,12 +399,21 @@
         </w:rPr>
         <w:t>Objetivos e âmbito do projeto</w:t>
       </w:r>
+      <w:proofErr w:type="gramStart"/>
       <w:r>
         <w:rPr>
           <w:sz w:val="28"/>
           <w:szCs w:val="40"/>
         </w:rPr>
-        <w:t xml:space="preserve"> ..………………………………………………………….. 2</w:t>
+        <w:t xml:space="preserve"> ..</w:t>
+      </w:r>
+      <w:proofErr w:type="gramEnd"/>
+      <w:r>
+        <w:rPr>
+          <w:sz w:val="28"/>
+          <w:szCs w:val="40"/>
+        </w:rPr>
+        <w:t>………………………………………………………….. 2</w:t>
       </w:r>
     </w:p>
     <w:p>
@@ -373,12 +458,21 @@
         <w:br/>
         <w:t>Conclusão</w:t>
       </w:r>
+      <w:proofErr w:type="gramStart"/>
       <w:r>
         <w:rPr>
           <w:sz w:val="28"/>
           <w:szCs w:val="40"/>
         </w:rPr>
-        <w:t xml:space="preserve"> ..……………………………………………………………………………………….… 3</w:t>
+        <w:t xml:space="preserve"> ..</w:t>
+      </w:r>
+      <w:proofErr w:type="gramEnd"/>
+      <w:r>
+        <w:rPr>
+          <w:sz w:val="28"/>
+          <w:szCs w:val="40"/>
+        </w:rPr>
+        <w:t>……………………………………………………………………………………….… 3</w:t>
       </w:r>
     </w:p>
     <w:p>
@@ -403,7 +497,23 @@
           <w:sz w:val="28"/>
           <w:szCs w:val="40"/>
         </w:rPr>
-        <w:t xml:space="preserve"> …………………………………………………………………………………………….. 3</w:t>
+        <w:t xml:space="preserve"> ………………………………………………………………………………………</w:t>
+      </w:r>
+      <w:proofErr w:type="gramStart"/>
+      <w:r>
+        <w:rPr>
+          <w:sz w:val="28"/>
+          <w:szCs w:val="40"/>
+        </w:rPr>
+        <w:t>…….</w:t>
+      </w:r>
+      <w:proofErr w:type="gramEnd"/>
+      <w:r>
+        <w:rPr>
+          <w:sz w:val="28"/>
+          <w:szCs w:val="40"/>
+        </w:rPr>
+        <w:t>. 3</w:t>
       </w:r>
     </w:p>
     <w:p>
@@ -684,7 +794,39 @@
           <w:sz w:val="24"/>
           <w:szCs w:val="24"/>
         </w:rPr>
-        <w:t xml:space="preserve"> ficou com o nome de “Football Life”, porque baseia-se na vida</w:t>
+        <w:t xml:space="preserve"> ficou com o nome de “</w:t>
+      </w:r>
+      <w:proofErr w:type="spellStart"/>
+      <w:r>
+        <w:rPr>
+          <w:sz w:val="24"/>
+          <w:szCs w:val="24"/>
+        </w:rPr>
+        <w:t>Football</w:t>
+      </w:r>
+      <w:proofErr w:type="spellEnd"/>
+      <w:r>
+        <w:rPr>
+          <w:sz w:val="24"/>
+          <w:szCs w:val="24"/>
+        </w:rPr>
+        <w:t xml:space="preserve"> </w:t>
+      </w:r>
+      <w:proofErr w:type="spellStart"/>
+      <w:r>
+        <w:rPr>
+          <w:sz w:val="24"/>
+          <w:szCs w:val="24"/>
+        </w:rPr>
+        <w:t>Life</w:t>
+      </w:r>
+      <w:proofErr w:type="spellEnd"/>
+      <w:r>
+        <w:rPr>
+          <w:sz w:val="24"/>
+          <w:szCs w:val="24"/>
+        </w:rPr>
+        <w:t>”, porque baseia-se na vida</w:t>
       </w:r>
       <w:r>
         <w:rPr>
@@ -752,21 +894,39 @@
           <w:sz w:val="24"/>
           <w:szCs w:val="24"/>
         </w:rPr>
-        <w:t xml:space="preserve">O “Football Life” é uma aplicação parecida com um site web para que os utilizadores possam usar ambos sem complicações, caso desejarem, e tem o objetivo de </w:t>
-      </w:r>
-      <w:r>
-        <w:rPr>
-          <w:sz w:val="24"/>
-          <w:szCs w:val="24"/>
-        </w:rPr>
-        <w:t>gerir</w:t>
-      </w:r>
-      <w:r>
-        <w:rPr>
-          <w:sz w:val="24"/>
-          <w:szCs w:val="24"/>
-        </w:rPr>
-        <w:t xml:space="preserve"> e organizar um clube. </w:t>
+        <w:t>O “</w:t>
+      </w:r>
+      <w:proofErr w:type="spellStart"/>
+      <w:r>
+        <w:rPr>
+          <w:sz w:val="24"/>
+          <w:szCs w:val="24"/>
+        </w:rPr>
+        <w:t>Football</w:t>
+      </w:r>
+      <w:proofErr w:type="spellEnd"/>
+      <w:r>
+        <w:rPr>
+          <w:sz w:val="24"/>
+          <w:szCs w:val="24"/>
+        </w:rPr>
+        <w:t xml:space="preserve"> </w:t>
+      </w:r>
+      <w:proofErr w:type="spellStart"/>
+      <w:r>
+        <w:rPr>
+          <w:sz w:val="24"/>
+          <w:szCs w:val="24"/>
+        </w:rPr>
+        <w:t>Life</w:t>
+      </w:r>
+      <w:proofErr w:type="spellEnd"/>
+      <w:r>
+        <w:rPr>
+          <w:sz w:val="24"/>
+          <w:szCs w:val="24"/>
+        </w:rPr>
+        <w:t xml:space="preserve">” é uma aplicação parecida com um site web para que os utilizadores possam usar ambos sem complicações, caso desejarem, e tem o objetivo de gerir e organizar um clube. </w:t>
       </w:r>
     </w:p>
     <w:p>
@@ -889,21 +1049,7 @@
           <w:sz w:val="24"/>
           <w:szCs w:val="24"/>
         </w:rPr>
-        <w:t xml:space="preserve"> (REQ0002), </w:t>
-      </w:r>
-      <w:r>
-        <w:rPr>
-          <w:sz w:val="24"/>
-          <w:szCs w:val="24"/>
-        </w:rPr>
-        <w:t>vis</w:t>
-      </w:r>
-      <w:r>
-        <w:rPr>
-          <w:sz w:val="24"/>
-          <w:szCs w:val="24"/>
-        </w:rPr>
-        <w:t>ualizar as equipas existentes no</w:t>
+        <w:t xml:space="preserve"> (REQ0002), visualizar as equipas existentes no</w:t>
       </w:r>
       <w:r>
         <w:rPr>
@@ -917,21 +1063,7 @@
           <w:sz w:val="24"/>
           <w:szCs w:val="24"/>
         </w:rPr>
-        <w:t xml:space="preserve">clube (REQ0003), </w:t>
-      </w:r>
-      <w:r>
-        <w:rPr>
-          <w:sz w:val="24"/>
-          <w:szCs w:val="24"/>
-        </w:rPr>
-        <w:t>visualiza</w:t>
-      </w:r>
-      <w:r>
-        <w:rPr>
-          <w:sz w:val="24"/>
-          <w:szCs w:val="24"/>
-        </w:rPr>
-        <w:t>r informações das instalações do clube (REQ0004) e visualizar os títulos que aquele clube alcançou (REQ0005).</w:t>
+        <w:t>clube (REQ0003), visualizar informações das instalações do clube (REQ0004) e visualizar os títulos que aquele clube alcançou (REQ0005).</w:t>
       </w:r>
     </w:p>
     <w:p>
@@ -989,21 +1121,7 @@
           <w:sz w:val="24"/>
           <w:szCs w:val="24"/>
         </w:rPr>
-        <w:t xml:space="preserve"> </w:t>
-      </w:r>
-      <w:r>
-        <w:rPr>
-          <w:sz w:val="24"/>
-          <w:szCs w:val="24"/>
-        </w:rPr>
-        <w:t>(REQ0007</w:t>
-      </w:r>
-      <w:r>
-        <w:rPr>
-          <w:sz w:val="24"/>
-          <w:szCs w:val="24"/>
-        </w:rPr>
-        <w:t>), f</w:t>
+        <w:t xml:space="preserve"> (REQ0007), f</w:t>
       </w:r>
       <w:r>
         <w:rPr>
@@ -1045,21 +1163,7 @@
           <w:sz w:val="24"/>
           <w:szCs w:val="24"/>
         </w:rPr>
-        <w:t xml:space="preserve"> (REQ00</w:t>
-      </w:r>
-      <w:r>
-        <w:rPr>
-          <w:sz w:val="24"/>
-          <w:szCs w:val="24"/>
-        </w:rPr>
-        <w:t>09</w:t>
-      </w:r>
-      <w:r>
-        <w:rPr>
-          <w:sz w:val="24"/>
-          <w:szCs w:val="24"/>
-        </w:rPr>
-        <w:t>)</w:t>
+        <w:t xml:space="preserve"> (REQ0009)</w:t>
       </w:r>
       <w:r>
         <w:rPr>
@@ -1252,14 +1356,7 @@
           <w:szCs w:val="24"/>
         </w:rPr>
         <w:tab/>
-        <w:t xml:space="preserve">O utilizador Atleta </w:t>
-      </w:r>
-      <w:r>
-        <w:rPr>
-          <w:sz w:val="24"/>
-          <w:szCs w:val="24"/>
-        </w:rPr>
-        <w:t>deverá fazer o seu log in para usufruir da aplicação (REQ0006)</w:t>
+        <w:t>O utilizador Atleta deverá fazer o seu log in para usufruir da aplicação (REQ0006)</w:t>
       </w:r>
       <w:r>
         <w:rPr>
@@ -1273,14 +1370,7 @@
           <w:sz w:val="24"/>
           <w:szCs w:val="24"/>
         </w:rPr>
-        <w:t>onde pode</w:t>
-      </w:r>
-      <w:r>
-        <w:rPr>
-          <w:sz w:val="24"/>
-          <w:szCs w:val="24"/>
-        </w:rPr>
-        <w:t xml:space="preserve"> visualizar a convocatória </w:t>
+        <w:t xml:space="preserve">onde pode visualizar a convocatória </w:t>
       </w:r>
       <w:r>
         <w:rPr>
@@ -1331,28 +1421,43 @@
           <w:sz w:val="24"/>
           <w:szCs w:val="24"/>
         </w:rPr>
-        <w:t xml:space="preserve"> onde pode </w:t>
-      </w:r>
-      <w:r>
-        <w:rPr>
-          <w:sz w:val="24"/>
-          <w:szCs w:val="24"/>
-        </w:rPr>
-        <w:t>pagar a sua cota mensal (REQ0016)</w:t>
-      </w:r>
-      <w:r>
-        <w:rPr>
-          <w:sz w:val="24"/>
-          <w:szCs w:val="24"/>
-        </w:rPr>
-        <w:t xml:space="preserve"> e visualizar o email de qualquer treinador ou coordenador (REQ0011). </w:t>
-      </w:r>
-    </w:p>
-    <w:p>
-      <w:pPr>
-        <w:rPr>
-          <w:sz w:val="24"/>
-          <w:szCs w:val="24"/>
+        <w:t xml:space="preserve"> onde pode pagar a sua cota mensal (REQ0016) e visualizar o email de qualquer treinador ou coordenador (REQ0011). </w:t>
+      </w:r>
+    </w:p>
+    <w:p>
+      <w:pPr>
+        <w:rPr>
+          <w:sz w:val="24"/>
+          <w:szCs w:val="24"/>
+        </w:rPr>
+      </w:pPr>
+    </w:p>
+    <w:p>
+      <w:pPr>
+        <w:rPr>
+          <w:sz w:val="24"/>
+          <w:szCs w:val="24"/>
+        </w:rPr>
+      </w:pPr>
+    </w:p>
+    <w:p>
+      <w:pPr>
+        <w:jc w:val="center"/>
+        <w:rPr>
+          <w:sz w:val="40"/>
+        </w:rPr>
+      </w:pPr>
+      <w:r>
+        <w:rPr>
+          <w:sz w:val="40"/>
+        </w:rPr>
+        <w:t>Conclusão</w:t>
+      </w:r>
+    </w:p>
+    <w:p>
+      <w:pPr>
+        <w:rPr>
+          <w:sz w:val="16"/>
         </w:rPr>
       </w:pPr>
     </w:p>
@@ -1365,6 +1470,48 @@
       </w:pPr>
       <w:bookmarkStart w:id="0" w:name="_GoBack"/>
       <w:bookmarkEnd w:id="0"/>
+      <w:r>
+        <w:rPr>
+          <w:sz w:val="24"/>
+          <w:szCs w:val="24"/>
+        </w:rPr>
+        <w:t>A aplicação idealizada</w:t>
+      </w:r>
+      <w:r>
+        <w:rPr>
+          <w:sz w:val="24"/>
+          <w:szCs w:val="24"/>
+        </w:rPr>
+        <w:t xml:space="preserve"> pode ter mais alguma novidade ou até pode não vir a ter algumas funcionalidades pretendidas devido á falta de conhecimento ou até devido á falta de funcionalidades da língua de programação usada</w:t>
+      </w:r>
+      <w:r>
+        <w:rPr>
+          <w:sz w:val="24"/>
+          <w:szCs w:val="24"/>
+        </w:rPr>
+        <w:t>, mas pretende-se que seja clara e simples para qualquer amante de futebol</w:t>
+      </w:r>
+      <w:r>
+        <w:rPr>
+          <w:sz w:val="24"/>
+          <w:szCs w:val="24"/>
+        </w:rPr>
+        <w:t>.</w:t>
+      </w:r>
+    </w:p>
+    <w:p>
+      <w:pPr>
+        <w:rPr>
+          <w:sz w:val="24"/>
+        </w:rPr>
+      </w:pPr>
+    </w:p>
+    <w:p>
+      <w:pPr>
+        <w:rPr>
+          <w:sz w:val="24"/>
+        </w:rPr>
+      </w:pPr>
     </w:p>
     <w:p>
       <w:pPr>
@@ -1377,7 +1524,7 @@
         <w:rPr>
           <w:sz w:val="40"/>
         </w:rPr>
-        <w:t>Conclusão</w:t>
+        <w:t>Protótipo</w:t>
       </w:r>
     </w:p>
     <w:p>
@@ -1391,73 +1538,66 @@
     <w:p>
       <w:pPr>
         <w:rPr>
-          <w:sz w:val="24"/>
-          <w:szCs w:val="24"/>
-        </w:rPr>
-      </w:pPr>
-      <w:r>
-        <w:rPr>
-          <w:sz w:val="24"/>
-          <w:szCs w:val="24"/>
-        </w:rPr>
-        <w:t>A aplicação idealizada</w:t>
-      </w:r>
-      <w:r>
-        <w:rPr>
-          <w:sz w:val="24"/>
-          <w:szCs w:val="24"/>
-        </w:rPr>
-        <w:t xml:space="preserve"> pode ter mais alguma novidade ou até pode não vir a ter algumas funcionalidades pretendidas devido á falta de conhecimento ou até devido á falta de funcionalidades da língua de programação usada.</w:t>
-      </w:r>
-    </w:p>
-    <w:p>
-      <w:pPr>
-        <w:rPr>
-          <w:sz w:val="24"/>
-        </w:rPr>
-      </w:pPr>
-    </w:p>
-    <w:p>
-      <w:pPr>
-        <w:rPr>
-          <w:sz w:val="24"/>
-        </w:rPr>
-      </w:pPr>
-    </w:p>
-    <w:p>
-      <w:pPr>
-        <w:jc w:val="center"/>
-        <w:rPr>
           <w:sz w:val="40"/>
         </w:rPr>
       </w:pPr>
       <w:r>
         <w:rPr>
-          <w:sz w:val="40"/>
-        </w:rPr>
-        <w:t>Protótipo</w:t>
-      </w:r>
-    </w:p>
-    <w:p>
-      <w:pPr>
-        <w:jc w:val="center"/>
-        <w:rPr>
-          <w:sz w:val="16"/>
-        </w:rPr>
-      </w:pPr>
-    </w:p>
-    <w:p>
-      <w:pPr>
-        <w:rPr>
-          <w:sz w:val="40"/>
-        </w:rPr>
-      </w:pPr>
-      <w:r>
-        <w:rPr>
-          <w:sz w:val="24"/>
-          <w:szCs w:val="24"/>
-        </w:rPr>
-        <w:t>Com esta proposta de projeto segue em anexo o protótipo do projeto, ou seja, um desenho do ambiente gráfico da aplicação e um desenho das tabelas da Base de Dados necessárias.</w:t>
+          <w:sz w:val="24"/>
+          <w:szCs w:val="24"/>
+        </w:rPr>
+        <w:t xml:space="preserve">Com esta proposta de projeto segue em anexo o protótipo do projeto, ou seja, um </w:t>
+      </w:r>
+      <w:proofErr w:type="gramStart"/>
+      <w:r>
+        <w:rPr>
+          <w:sz w:val="24"/>
+          <w:szCs w:val="24"/>
+        </w:rPr>
+        <w:t>protótipo</w:t>
+      </w:r>
+      <w:r>
+        <w:rPr>
+          <w:sz w:val="24"/>
+          <w:szCs w:val="24"/>
+        </w:rPr>
+        <w:t xml:space="preserve">  do</w:t>
+      </w:r>
+      <w:proofErr w:type="gramEnd"/>
+      <w:r>
+        <w:rPr>
+          <w:sz w:val="24"/>
+          <w:szCs w:val="24"/>
+        </w:rPr>
+        <w:t xml:space="preserve"> </w:t>
+      </w:r>
+      <w:r>
+        <w:rPr>
+          <w:sz w:val="24"/>
+          <w:szCs w:val="24"/>
+        </w:rPr>
+        <w:t xml:space="preserve">desenho do ambiente gráfico da aplicação e um </w:t>
+      </w:r>
+      <w:r>
+        <w:rPr>
+          <w:sz w:val="24"/>
+          <w:szCs w:val="24"/>
+        </w:rPr>
+        <w:t>protótipo</w:t>
+      </w:r>
+      <w:r>
+        <w:rPr>
+          <w:sz w:val="24"/>
+          <w:szCs w:val="24"/>
+        </w:rPr>
+        <w:t xml:space="preserve">  do </w:t>
+      </w:r>
+      <w:r>
+        <w:rPr>
+          <w:sz w:val="24"/>
+          <w:szCs w:val="24"/>
+        </w:rPr>
+        <w:t>desenho das tabelas da Base de Dados necessárias.</w:t>
       </w:r>
     </w:p>
     <w:p>
@@ -1499,7 +1639,7 @@
 </file>
 
 <file path=word/endnotes.xml><?xml version="1.0" encoding="utf-8"?>
-<w:endnotes xmlns:wpc="http://schemas.microsoft.com/office/word/2010/wordprocessingCanvas" xmlns:cx="http://schemas.microsoft.com/office/drawing/2014/chartex" xmlns:cx1="http://schemas.microsoft.com/office/drawing/2015/9/8/chartex" xmlns:mc="http://schemas.openxmlformats.org/markup-compatibility/2006" xmlns:o="urn:schemas-microsoft-com:office:office" xmlns:r="http://schemas.openxmlformats.org/officeDocument/2006/relationships" xmlns:m="http://schemas.openxmlformats.org/officeDocument/2006/math" xmlns:v="urn:schemas-microsoft-com:vml" xmlns:wp14="http://schemas.microsoft.com/office/word/2010/wordprocessingDrawing" xmlns:wp="http://schemas.openxmlformats.org/drawingml/2006/wordprocessingDrawing" xmlns:w10="urn:schemas-microsoft-com:office:word" xmlns:w="http://schemas.openxmlformats.org/wordprocessingml/2006/main" xmlns:w14="http://schemas.microsoft.com/office/word/2010/wordml" xmlns:w15="http://schemas.microsoft.com/office/word/2012/wordml" xmlns:w16se="http://schemas.microsoft.com/office/word/2015/wordml/symex" xmlns:wpg="http://schemas.microsoft.com/office/word/2010/wordprocessingGroup" xmlns:wpi="http://schemas.microsoft.com/office/word/2010/wordprocessingInk" xmlns:wne="http://schemas.microsoft.com/office/word/2006/wordml" xmlns:wps="http://schemas.microsoft.com/office/word/2010/wordprocessingShape" mc:Ignorable="w14 w15 w16se wp14">
+<w:endnotes xmlns:wpc="http://schemas.microsoft.com/office/word/2010/wordprocessingCanvas" xmlns:cx="http://schemas.microsoft.com/office/drawing/2014/chartex" xmlns:cx1="http://schemas.microsoft.com/office/drawing/2015/9/8/chartex" xmlns:cx2="http://schemas.microsoft.com/office/drawing/2015/10/21/chartex" xmlns:cx3="http://schemas.microsoft.com/office/drawing/2016/5/9/chartex" xmlns:cx4="http://schemas.microsoft.com/office/drawing/2016/5/10/chartex" xmlns:cx5="http://schemas.microsoft.com/office/drawing/2016/5/11/chartex" xmlns:cx6="http://schemas.microsoft.com/office/drawing/2016/5/12/chartex" xmlns:cx7="http://schemas.microsoft.com/office/drawing/2016/5/13/chartex" xmlns:cx8="http://schemas.microsoft.com/office/drawing/2016/5/14/chartex" xmlns:mc="http://schemas.openxmlformats.org/markup-compatibility/2006" xmlns:aink="http://schemas.microsoft.com/office/drawing/2016/ink" xmlns:am3d="http://schemas.microsoft.com/office/drawing/2017/model3d" xmlns:o="urn:schemas-microsoft-com:office:office" xmlns:r="http://schemas.openxmlformats.org/officeDocument/2006/relationships" xmlns:m="http://schemas.openxmlformats.org/officeDocument/2006/math" xmlns:v="urn:schemas-microsoft-com:vml" xmlns:wp14="http://schemas.microsoft.com/office/word/2010/wordprocessingDrawing" xmlns:wp="http://schemas.openxmlformats.org/drawingml/2006/wordprocessingDrawing" xmlns:w10="urn:schemas-microsoft-com:office:word" xmlns:w="http://schemas.openxmlformats.org/wordprocessingml/2006/main" xmlns:w14="http://schemas.microsoft.com/office/word/2010/wordml" xmlns:w15="http://schemas.microsoft.com/office/word/2012/wordml" xmlns:w16cid="http://schemas.microsoft.com/office/word/2016/wordml/cid" xmlns:w16se="http://schemas.microsoft.com/office/word/2015/wordml/symex" xmlns:wpg="http://schemas.microsoft.com/office/word/2010/wordprocessingGroup" xmlns:wpi="http://schemas.microsoft.com/office/word/2010/wordprocessingInk" xmlns:wne="http://schemas.microsoft.com/office/word/2006/wordml" xmlns:wps="http://schemas.microsoft.com/office/word/2010/wordprocessingShape" mc:Ignorable="w14 w15 w16se w16cid wp14">
   <w:endnote w:type="separator" w:id="-1">
     <w:p>
       <w:pPr>
@@ -1524,7 +1664,7 @@
 </file>
 
 <file path=word/footer1.xml><?xml version="1.0" encoding="utf-8"?>
-<w:ftr xmlns:wpc="http://schemas.microsoft.com/office/word/2010/wordprocessingCanvas" xmlns:cx="http://schemas.microsoft.com/office/drawing/2014/chartex" xmlns:cx1="http://schemas.microsoft.com/office/drawing/2015/9/8/chartex" xmlns:mc="http://schemas.openxmlformats.org/markup-compatibility/2006" xmlns:o="urn:schemas-microsoft-com:office:office" xmlns:r="http://schemas.openxmlformats.org/officeDocument/2006/relationships" xmlns:m="http://schemas.openxmlformats.org/officeDocument/2006/math" xmlns:v="urn:schemas-microsoft-com:vml" xmlns:wp14="http://schemas.microsoft.com/office/word/2010/wordprocessingDrawing" xmlns:wp="http://schemas.openxmlformats.org/drawingml/2006/wordprocessingDrawing" xmlns:w10="urn:schemas-microsoft-com:office:word" xmlns:w="http://schemas.openxmlformats.org/wordprocessingml/2006/main" xmlns:w14="http://schemas.microsoft.com/office/word/2010/wordml" xmlns:w15="http://schemas.microsoft.com/office/word/2012/wordml" xmlns:w16se="http://schemas.microsoft.com/office/word/2015/wordml/symex" xmlns:wpg="http://schemas.microsoft.com/office/word/2010/wordprocessingGroup" xmlns:wpi="http://schemas.microsoft.com/office/word/2010/wordprocessingInk" xmlns:wne="http://schemas.microsoft.com/office/word/2006/wordml" xmlns:wps="http://schemas.microsoft.com/office/word/2010/wordprocessingShape" mc:Ignorable="w14 w15 w16se wp14">
+<w:ftr xmlns:wpc="http://schemas.microsoft.com/office/word/2010/wordprocessingCanvas" xmlns:cx="http://schemas.microsoft.com/office/drawing/2014/chartex" xmlns:cx1="http://schemas.microsoft.com/office/drawing/2015/9/8/chartex" xmlns:cx2="http://schemas.microsoft.com/office/drawing/2015/10/21/chartex" xmlns:cx3="http://schemas.microsoft.com/office/drawing/2016/5/9/chartex" xmlns:cx4="http://schemas.microsoft.com/office/drawing/2016/5/10/chartex" xmlns:cx5="http://schemas.microsoft.com/office/drawing/2016/5/11/chartex" xmlns:cx6="http://schemas.microsoft.com/office/drawing/2016/5/12/chartex" xmlns:cx7="http://schemas.microsoft.com/office/drawing/2016/5/13/chartex" xmlns:cx8="http://schemas.microsoft.com/office/drawing/2016/5/14/chartex" xmlns:mc="http://schemas.openxmlformats.org/markup-compatibility/2006" xmlns:aink="http://schemas.microsoft.com/office/drawing/2016/ink" xmlns:am3d="http://schemas.microsoft.com/office/drawing/2017/model3d" xmlns:o="urn:schemas-microsoft-com:office:office" xmlns:r="http://schemas.openxmlformats.org/officeDocument/2006/relationships" xmlns:m="http://schemas.openxmlformats.org/officeDocument/2006/math" xmlns:v="urn:schemas-microsoft-com:vml" xmlns:wp14="http://schemas.microsoft.com/office/word/2010/wordprocessingDrawing" xmlns:wp="http://schemas.openxmlformats.org/drawingml/2006/wordprocessingDrawing" xmlns:w10="urn:schemas-microsoft-com:office:word" xmlns:w="http://schemas.openxmlformats.org/wordprocessingml/2006/main" xmlns:w14="http://schemas.microsoft.com/office/word/2010/wordml" xmlns:w15="http://schemas.microsoft.com/office/word/2012/wordml" xmlns:w16cid="http://schemas.microsoft.com/office/word/2016/wordml/cid" xmlns:w16se="http://schemas.microsoft.com/office/word/2015/wordml/symex" xmlns:wpg="http://schemas.microsoft.com/office/word/2010/wordprocessingGroup" xmlns:wpi="http://schemas.microsoft.com/office/word/2010/wordprocessingInk" xmlns:wne="http://schemas.microsoft.com/office/word/2006/wordml" xmlns:wps="http://schemas.microsoft.com/office/word/2010/wordprocessingShape" mc:Ignorable="w14 w15 w16se w16cid wp14">
   <w:p>
     <w:pPr>
       <w:pStyle w:val="Rodap"/>
@@ -1579,7 +1719,7 @@
 </file>
 
 <file path=word/footer2.xml><?xml version="1.0" encoding="utf-8"?>
-<w:ftr xmlns:wpc="http://schemas.microsoft.com/office/word/2010/wordprocessingCanvas" xmlns:cx="http://schemas.microsoft.com/office/drawing/2014/chartex" xmlns:cx1="http://schemas.microsoft.com/office/drawing/2015/9/8/chartex" xmlns:mc="http://schemas.openxmlformats.org/markup-compatibility/2006" xmlns:o="urn:schemas-microsoft-com:office:office" xmlns:r="http://schemas.openxmlformats.org/officeDocument/2006/relationships" xmlns:m="http://schemas.openxmlformats.org/officeDocument/2006/math" xmlns:v="urn:schemas-microsoft-com:vml" xmlns:wp14="http://schemas.microsoft.com/office/word/2010/wordprocessingDrawing" xmlns:wp="http://schemas.openxmlformats.org/drawingml/2006/wordprocessingDrawing" xmlns:w10="urn:schemas-microsoft-com:office:word" xmlns:w="http://schemas.openxmlformats.org/wordprocessingml/2006/main" xmlns:w14="http://schemas.microsoft.com/office/word/2010/wordml" xmlns:w15="http://schemas.microsoft.com/office/word/2012/wordml" xmlns:w16se="http://schemas.microsoft.com/office/word/2015/wordml/symex" xmlns:wpg="http://schemas.microsoft.com/office/word/2010/wordprocessingGroup" xmlns:wpi="http://schemas.microsoft.com/office/word/2010/wordprocessingInk" xmlns:wne="http://schemas.microsoft.com/office/word/2006/wordml" xmlns:wps="http://schemas.microsoft.com/office/word/2010/wordprocessingShape" mc:Ignorable="w14 w15 w16se wp14">
+<w:ftr xmlns:wpc="http://schemas.microsoft.com/office/word/2010/wordprocessingCanvas" xmlns:cx="http://schemas.microsoft.com/office/drawing/2014/chartex" xmlns:cx1="http://schemas.microsoft.com/office/drawing/2015/9/8/chartex" xmlns:cx2="http://schemas.microsoft.com/office/drawing/2015/10/21/chartex" xmlns:cx3="http://schemas.microsoft.com/office/drawing/2016/5/9/chartex" xmlns:cx4="http://schemas.microsoft.com/office/drawing/2016/5/10/chartex" xmlns:cx5="http://schemas.microsoft.com/office/drawing/2016/5/11/chartex" xmlns:cx6="http://schemas.microsoft.com/office/drawing/2016/5/12/chartex" xmlns:cx7="http://schemas.microsoft.com/office/drawing/2016/5/13/chartex" xmlns:cx8="http://schemas.microsoft.com/office/drawing/2016/5/14/chartex" xmlns:mc="http://schemas.openxmlformats.org/markup-compatibility/2006" xmlns:aink="http://schemas.microsoft.com/office/drawing/2016/ink" xmlns:am3d="http://schemas.microsoft.com/office/drawing/2017/model3d" xmlns:o="urn:schemas-microsoft-com:office:office" xmlns:r="http://schemas.openxmlformats.org/officeDocument/2006/relationships" xmlns:m="http://schemas.openxmlformats.org/officeDocument/2006/math" xmlns:v="urn:schemas-microsoft-com:vml" xmlns:wp14="http://schemas.microsoft.com/office/word/2010/wordprocessingDrawing" xmlns:wp="http://schemas.openxmlformats.org/drawingml/2006/wordprocessingDrawing" xmlns:w10="urn:schemas-microsoft-com:office:word" xmlns:w="http://schemas.openxmlformats.org/wordprocessingml/2006/main" xmlns:w14="http://schemas.microsoft.com/office/word/2010/wordml" xmlns:w15="http://schemas.microsoft.com/office/word/2012/wordml" xmlns:w16cid="http://schemas.microsoft.com/office/word/2016/wordml/cid" xmlns:w16se="http://schemas.microsoft.com/office/word/2015/wordml/symex" xmlns:wpg="http://schemas.microsoft.com/office/word/2010/wordprocessingGroup" xmlns:wpi="http://schemas.microsoft.com/office/word/2010/wordprocessingInk" xmlns:wne="http://schemas.microsoft.com/office/word/2006/wordml" xmlns:wps="http://schemas.microsoft.com/office/word/2010/wordprocessingShape" mc:Ignorable="w14 w15 w16se w16cid wp14">
   <w:tbl>
     <w:tblPr>
       <w:tblW w:w="0" w:type="auto"/>
@@ -1637,7 +1777,7 @@
 </file>
 
 <file path=word/footnotes.xml><?xml version="1.0" encoding="utf-8"?>
-<w:footnotes xmlns:wpc="http://schemas.microsoft.com/office/word/2010/wordprocessingCanvas" xmlns:cx="http://schemas.microsoft.com/office/drawing/2014/chartex" xmlns:cx1="http://schemas.microsoft.com/office/drawing/2015/9/8/chartex" xmlns:mc="http://schemas.openxmlformats.org/markup-compatibility/2006" xmlns:o="urn:schemas-microsoft-com:office:office" xmlns:r="http://schemas.openxmlformats.org/officeDocument/2006/relationships" xmlns:m="http://schemas.openxmlformats.org/officeDocument/2006/math" xmlns:v="urn:schemas-microsoft-com:vml" xmlns:wp14="http://schemas.microsoft.com/office/word/2010/wordprocessingDrawing" xmlns:wp="http://schemas.openxmlformats.org/drawingml/2006/wordprocessingDrawing" xmlns:w10="urn:schemas-microsoft-com:office:word" xmlns:w="http://schemas.openxmlformats.org/wordprocessingml/2006/main" xmlns:w14="http://schemas.microsoft.com/office/word/2010/wordml" xmlns:w15="http://schemas.microsoft.com/office/word/2012/wordml" xmlns:w16se="http://schemas.microsoft.com/office/word/2015/wordml/symex" xmlns:wpg="http://schemas.microsoft.com/office/word/2010/wordprocessingGroup" xmlns:wpi="http://schemas.microsoft.com/office/word/2010/wordprocessingInk" xmlns:wne="http://schemas.microsoft.com/office/word/2006/wordml" xmlns:wps="http://schemas.microsoft.com/office/word/2010/wordprocessingShape" mc:Ignorable="w14 w15 w16se wp14">
+<w:footnotes xmlns:wpc="http://schemas.microsoft.com/office/word/2010/wordprocessingCanvas" xmlns:cx="http://schemas.microsoft.com/office/drawing/2014/chartex" xmlns:cx1="http://schemas.microsoft.com/office/drawing/2015/9/8/chartex" xmlns:cx2="http://schemas.microsoft.com/office/drawing/2015/10/21/chartex" xmlns:cx3="http://schemas.microsoft.com/office/drawing/2016/5/9/chartex" xmlns:cx4="http://schemas.microsoft.com/office/drawing/2016/5/10/chartex" xmlns:cx5="http://schemas.microsoft.com/office/drawing/2016/5/11/chartex" xmlns:cx6="http://schemas.microsoft.com/office/drawing/2016/5/12/chartex" xmlns:cx7="http://schemas.microsoft.com/office/drawing/2016/5/13/chartex" xmlns:cx8="http://schemas.microsoft.com/office/drawing/2016/5/14/chartex" xmlns:mc="http://schemas.openxmlformats.org/markup-compatibility/2006" xmlns:aink="http://schemas.microsoft.com/office/drawing/2016/ink" xmlns:am3d="http://schemas.microsoft.com/office/drawing/2017/model3d" xmlns:o="urn:schemas-microsoft-com:office:office" xmlns:r="http://schemas.openxmlformats.org/officeDocument/2006/relationships" xmlns:m="http://schemas.openxmlformats.org/officeDocument/2006/math" xmlns:v="urn:schemas-microsoft-com:vml" xmlns:wp14="http://schemas.microsoft.com/office/word/2010/wordprocessingDrawing" xmlns:wp="http://schemas.openxmlformats.org/drawingml/2006/wordprocessingDrawing" xmlns:w10="urn:schemas-microsoft-com:office:word" xmlns:w="http://schemas.openxmlformats.org/wordprocessingml/2006/main" xmlns:w14="http://schemas.microsoft.com/office/word/2010/wordml" xmlns:w15="http://schemas.microsoft.com/office/word/2012/wordml" xmlns:w16cid="http://schemas.microsoft.com/office/word/2016/wordml/cid" xmlns:w16se="http://schemas.microsoft.com/office/word/2015/wordml/symex" xmlns:wpg="http://schemas.microsoft.com/office/word/2010/wordprocessingGroup" xmlns:wpi="http://schemas.microsoft.com/office/word/2010/wordprocessingInk" xmlns:wne="http://schemas.microsoft.com/office/word/2006/wordml" xmlns:wps="http://schemas.microsoft.com/office/word/2010/wordprocessingShape" mc:Ignorable="w14 w15 w16se w16cid wp14">
   <w:footnote w:type="separator" w:id="-1">
     <w:p>
       <w:pPr>
@@ -1662,7 +1802,7 @@
 </file>
 
 <file path=word/header1.xml><?xml version="1.0" encoding="utf-8"?>
-<w:hdr xmlns:wpc="http://schemas.microsoft.com/office/word/2010/wordprocessingCanvas" xmlns:cx="http://schemas.microsoft.com/office/drawing/2014/chartex" xmlns:cx1="http://schemas.microsoft.com/office/drawing/2015/9/8/chartex" xmlns:mc="http://schemas.openxmlformats.org/markup-compatibility/2006" xmlns:o="urn:schemas-microsoft-com:office:office" xmlns:r="http://schemas.openxmlformats.org/officeDocument/2006/relationships" xmlns:m="http://schemas.openxmlformats.org/officeDocument/2006/math" xmlns:v="urn:schemas-microsoft-com:vml" xmlns:wp14="http://schemas.microsoft.com/office/word/2010/wordprocessingDrawing" xmlns:wp="http://schemas.openxmlformats.org/drawingml/2006/wordprocessingDrawing" xmlns:w10="urn:schemas-microsoft-com:office:word" xmlns:w="http://schemas.openxmlformats.org/wordprocessingml/2006/main" xmlns:w14="http://schemas.microsoft.com/office/word/2010/wordml" xmlns:w15="http://schemas.microsoft.com/office/word/2012/wordml" xmlns:w16se="http://schemas.microsoft.com/office/word/2015/wordml/symex" xmlns:wpg="http://schemas.microsoft.com/office/word/2010/wordprocessingGroup" xmlns:wpi="http://schemas.microsoft.com/office/word/2010/wordprocessingInk" xmlns:wne="http://schemas.microsoft.com/office/word/2006/wordml" xmlns:wps="http://schemas.microsoft.com/office/word/2010/wordprocessingShape" mc:Ignorable="w14 w15 w16se wp14">
+<w:hdr xmlns:wpc="http://schemas.microsoft.com/office/word/2010/wordprocessingCanvas" xmlns:cx="http://schemas.microsoft.com/office/drawing/2014/chartex" xmlns:cx1="http://schemas.microsoft.com/office/drawing/2015/9/8/chartex" xmlns:cx2="http://schemas.microsoft.com/office/drawing/2015/10/21/chartex" xmlns:cx3="http://schemas.microsoft.com/office/drawing/2016/5/9/chartex" xmlns:cx4="http://schemas.microsoft.com/office/drawing/2016/5/10/chartex" xmlns:cx5="http://schemas.microsoft.com/office/drawing/2016/5/11/chartex" xmlns:cx6="http://schemas.microsoft.com/office/drawing/2016/5/12/chartex" xmlns:cx7="http://schemas.microsoft.com/office/drawing/2016/5/13/chartex" xmlns:cx8="http://schemas.microsoft.com/office/drawing/2016/5/14/chartex" xmlns:mc="http://schemas.openxmlformats.org/markup-compatibility/2006" xmlns:aink="http://schemas.microsoft.com/office/drawing/2016/ink" xmlns:am3d="http://schemas.microsoft.com/office/drawing/2017/model3d" xmlns:o="urn:schemas-microsoft-com:office:office" xmlns:r="http://schemas.openxmlformats.org/officeDocument/2006/relationships" xmlns:m="http://schemas.openxmlformats.org/officeDocument/2006/math" xmlns:v="urn:schemas-microsoft-com:vml" xmlns:wp14="http://schemas.microsoft.com/office/word/2010/wordprocessingDrawing" xmlns:wp="http://schemas.openxmlformats.org/drawingml/2006/wordprocessingDrawing" xmlns:w10="urn:schemas-microsoft-com:office:word" xmlns:w="http://schemas.openxmlformats.org/wordprocessingml/2006/main" xmlns:w14="http://schemas.microsoft.com/office/word/2010/wordml" xmlns:w15="http://schemas.microsoft.com/office/word/2012/wordml" xmlns:w16cid="http://schemas.microsoft.com/office/word/2016/wordml/cid" xmlns:w16se="http://schemas.microsoft.com/office/word/2015/wordml/symex" xmlns:wpg="http://schemas.microsoft.com/office/word/2010/wordprocessingGroup" xmlns:wpi="http://schemas.microsoft.com/office/word/2010/wordprocessingInk" xmlns:wne="http://schemas.microsoft.com/office/word/2006/wordml" xmlns:wps="http://schemas.microsoft.com/office/word/2010/wordprocessingShape" mc:Ignorable="w14 w15 w16se w16cid wp14">
   <w:tbl>
     <w:tblPr>
       <w:tblW w:w="0" w:type="auto"/>
@@ -1706,7 +1846,7 @@
 </file>
 
 <file path=word/header2.xml><?xml version="1.0" encoding="utf-8"?>
-<w:hdr xmlns:wpc="http://schemas.microsoft.com/office/word/2010/wordprocessingCanvas" xmlns:cx="http://schemas.microsoft.com/office/drawing/2014/chartex" xmlns:cx1="http://schemas.microsoft.com/office/drawing/2015/9/8/chartex" xmlns:mc="http://schemas.openxmlformats.org/markup-compatibility/2006" xmlns:o="urn:schemas-microsoft-com:office:office" xmlns:r="http://schemas.openxmlformats.org/officeDocument/2006/relationships" xmlns:m="http://schemas.openxmlformats.org/officeDocument/2006/math" xmlns:v="urn:schemas-microsoft-com:vml" xmlns:wp14="http://schemas.microsoft.com/office/word/2010/wordprocessingDrawing" xmlns:wp="http://schemas.openxmlformats.org/drawingml/2006/wordprocessingDrawing" xmlns:w10="urn:schemas-microsoft-com:office:word" xmlns:w="http://schemas.openxmlformats.org/wordprocessingml/2006/main" xmlns:w14="http://schemas.microsoft.com/office/word/2010/wordml" xmlns:w15="http://schemas.microsoft.com/office/word/2012/wordml" xmlns:w16se="http://schemas.microsoft.com/office/word/2015/wordml/symex" xmlns:wpg="http://schemas.microsoft.com/office/word/2010/wordprocessingGroup" xmlns:wpi="http://schemas.microsoft.com/office/word/2010/wordprocessingInk" xmlns:wne="http://schemas.microsoft.com/office/word/2006/wordml" xmlns:wps="http://schemas.microsoft.com/office/word/2010/wordprocessingShape" mc:Ignorable="w14 w15 w16se wp14">
+<w:hdr xmlns:wpc="http://schemas.microsoft.com/office/word/2010/wordprocessingCanvas" xmlns:cx="http://schemas.microsoft.com/office/drawing/2014/chartex" xmlns:cx1="http://schemas.microsoft.com/office/drawing/2015/9/8/chartex" xmlns:cx2="http://schemas.microsoft.com/office/drawing/2015/10/21/chartex" xmlns:cx3="http://schemas.microsoft.com/office/drawing/2016/5/9/chartex" xmlns:cx4="http://schemas.microsoft.com/office/drawing/2016/5/10/chartex" xmlns:cx5="http://schemas.microsoft.com/office/drawing/2016/5/11/chartex" xmlns:cx6="http://schemas.microsoft.com/office/drawing/2016/5/12/chartex" xmlns:cx7="http://schemas.microsoft.com/office/drawing/2016/5/13/chartex" xmlns:cx8="http://schemas.microsoft.com/office/drawing/2016/5/14/chartex" xmlns:mc="http://schemas.openxmlformats.org/markup-compatibility/2006" xmlns:aink="http://schemas.microsoft.com/office/drawing/2016/ink" xmlns:am3d="http://schemas.microsoft.com/office/drawing/2017/model3d" xmlns:o="urn:schemas-microsoft-com:office:office" xmlns:r="http://schemas.openxmlformats.org/officeDocument/2006/relationships" xmlns:m="http://schemas.openxmlformats.org/officeDocument/2006/math" xmlns:v="urn:schemas-microsoft-com:vml" xmlns:wp14="http://schemas.microsoft.com/office/word/2010/wordprocessingDrawing" xmlns:wp="http://schemas.openxmlformats.org/drawingml/2006/wordprocessingDrawing" xmlns:w10="urn:schemas-microsoft-com:office:word" xmlns:w="http://schemas.openxmlformats.org/wordprocessingml/2006/main" xmlns:w14="http://schemas.microsoft.com/office/word/2010/wordml" xmlns:w15="http://schemas.microsoft.com/office/word/2012/wordml" xmlns:w16cid="http://schemas.microsoft.com/office/word/2016/wordml/cid" xmlns:w16se="http://schemas.microsoft.com/office/word/2015/wordml/symex" xmlns:wpg="http://schemas.microsoft.com/office/word/2010/wordprocessingGroup" xmlns:wpi="http://schemas.microsoft.com/office/word/2010/wordprocessingInk" xmlns:wne="http://schemas.microsoft.com/office/word/2006/wordml" xmlns:wps="http://schemas.microsoft.com/office/word/2010/wordprocessingShape" mc:Ignorable="w14 w15 w16se w16cid wp14">
   <w:tbl>
     <w:tblPr>
       <w:tblW w:w="0" w:type="auto"/>
@@ -1764,7 +1904,7 @@
 </file>
 
 <file path=word/numbering.xml><?xml version="1.0" encoding="utf-8"?>
-<w:numbering xmlns:wpc="http://schemas.microsoft.com/office/word/2010/wordprocessingCanvas" xmlns:cx="http://schemas.microsoft.com/office/drawing/2014/chartex" xmlns:cx1="http://schemas.microsoft.com/office/drawing/2015/9/8/chartex" xmlns:mc="http://schemas.openxmlformats.org/markup-compatibility/2006" xmlns:o="urn:schemas-microsoft-com:office:office" xmlns:r="http://schemas.openxmlformats.org/officeDocument/2006/relationships" xmlns:m="http://schemas.openxmlformats.org/officeDocument/2006/math" xmlns:v="urn:schemas-microsoft-com:vml" xmlns:wp14="http://schemas.microsoft.com/office/word/2010/wordprocessingDrawing" xmlns:wp="http://schemas.openxmlformats.org/drawingml/2006/wordprocessingDrawing" xmlns:w10="urn:schemas-microsoft-com:office:word" xmlns:w="http://schemas.openxmlformats.org/wordprocessingml/2006/main" xmlns:w14="http://schemas.microsoft.com/office/word/2010/wordml" xmlns:w15="http://schemas.microsoft.com/office/word/2012/wordml" xmlns:w16se="http://schemas.microsoft.com/office/word/2015/wordml/symex" xmlns:wpg="http://schemas.microsoft.com/office/word/2010/wordprocessingGroup" xmlns:wpi="http://schemas.microsoft.com/office/word/2010/wordprocessingInk" xmlns:wne="http://schemas.microsoft.com/office/word/2006/wordml" xmlns:wps="http://schemas.microsoft.com/office/word/2010/wordprocessingShape" mc:Ignorable="w14 w15 w16se wp14">
+<w:numbering xmlns:wpc="http://schemas.microsoft.com/office/word/2010/wordprocessingCanvas" xmlns:cx="http://schemas.microsoft.com/office/drawing/2014/chartex" xmlns:cx1="http://schemas.microsoft.com/office/drawing/2015/9/8/chartex" xmlns:cx2="http://schemas.microsoft.com/office/drawing/2015/10/21/chartex" xmlns:cx3="http://schemas.microsoft.com/office/drawing/2016/5/9/chartex" xmlns:cx4="http://schemas.microsoft.com/office/drawing/2016/5/10/chartex" xmlns:cx5="http://schemas.microsoft.com/office/drawing/2016/5/11/chartex" xmlns:cx6="http://schemas.microsoft.com/office/drawing/2016/5/12/chartex" xmlns:cx7="http://schemas.microsoft.com/office/drawing/2016/5/13/chartex" xmlns:cx8="http://schemas.microsoft.com/office/drawing/2016/5/14/chartex" xmlns:mc="http://schemas.openxmlformats.org/markup-compatibility/2006" xmlns:aink="http://schemas.microsoft.com/office/drawing/2016/ink" xmlns:am3d="http://schemas.microsoft.com/office/drawing/2017/model3d" xmlns:o="urn:schemas-microsoft-com:office:office" xmlns:r="http://schemas.openxmlformats.org/officeDocument/2006/relationships" xmlns:m="http://schemas.openxmlformats.org/officeDocument/2006/math" xmlns:v="urn:schemas-microsoft-com:vml" xmlns:wp14="http://schemas.microsoft.com/office/word/2010/wordprocessingDrawing" xmlns:wp="http://schemas.openxmlformats.org/drawingml/2006/wordprocessingDrawing" xmlns:w10="urn:schemas-microsoft-com:office:word" xmlns:w="http://schemas.openxmlformats.org/wordprocessingml/2006/main" xmlns:w14="http://schemas.microsoft.com/office/word/2010/wordml" xmlns:w15="http://schemas.microsoft.com/office/word/2012/wordml" xmlns:w16cid="http://schemas.microsoft.com/office/word/2016/wordml/cid" xmlns:w16se="http://schemas.microsoft.com/office/word/2015/wordml/symex" xmlns:wpg="http://schemas.microsoft.com/office/word/2010/wordprocessingGroup" xmlns:wpi="http://schemas.microsoft.com/office/word/2010/wordprocessingInk" xmlns:wne="http://schemas.microsoft.com/office/word/2006/wordml" xmlns:wps="http://schemas.microsoft.com/office/word/2010/wordprocessingShape" mc:Ignorable="w14 w15 w16se w16cid wp14">
   <w:abstractNum w:abstractNumId="0" w15:restartNumberingAfterBreak="0">
     <w:nsid w:val="FFFFFF7C"/>
     <w:multiLevelType w:val="singleLevel"/>
@@ -2741,7 +2881,7 @@
 </file>
 
 <file path=word/styles.xml><?xml version="1.0" encoding="utf-8"?>
-<w:styles xmlns:mc="http://schemas.openxmlformats.org/markup-compatibility/2006" xmlns:r="http://schemas.openxmlformats.org/officeDocument/2006/relationships" xmlns:w="http://schemas.openxmlformats.org/wordprocessingml/2006/main" xmlns:w14="http://schemas.microsoft.com/office/word/2010/wordml" xmlns:w15="http://schemas.microsoft.com/office/word/2012/wordml" xmlns:w16se="http://schemas.microsoft.com/office/word/2015/wordml/symex" mc:Ignorable="w14 w15 w16se">
+<w:styles xmlns:mc="http://schemas.openxmlformats.org/markup-compatibility/2006" xmlns:r="http://schemas.openxmlformats.org/officeDocument/2006/relationships" xmlns:w="http://schemas.openxmlformats.org/wordprocessingml/2006/main" xmlns:w14="http://schemas.microsoft.com/office/word/2010/wordml" xmlns:w15="http://schemas.microsoft.com/office/word/2012/wordml" xmlns:w16cid="http://schemas.microsoft.com/office/word/2016/wordml/cid" xmlns:w16se="http://schemas.microsoft.com/office/word/2015/wordml/symex" mc:Ignorable="w14 w15 w16se w16cid">
   <w:docDefaults>
     <w:rPrDefault>
       <w:rPr>
@@ -2758,7 +2898,7 @@
       </w:pPr>
     </w:pPrDefault>
   </w:docDefaults>
-  <w:latentStyles w:defLockedState="0" w:defUIPriority="99" w:defSemiHidden="0" w:defUnhideWhenUsed="0" w:defQFormat="0" w:count="371">
+  <w:latentStyles w:defLockedState="0" w:defUIPriority="99" w:defSemiHidden="0" w:defUnhideWhenUsed="0" w:defQFormat="0" w:count="376">
     <w:lsdException w:name="Normal" w:uiPriority="0" w:qFormat="1"/>
     <w:lsdException w:name="heading 1" w:uiPriority="0" w:qFormat="1"/>
     <w:lsdException w:name="heading 2" w:semiHidden="1" w:uiPriority="0" w:unhideWhenUsed="1" w:qFormat="1"/>
@@ -2864,7 +3004,6 @@
     <w:lsdException w:name="HTML Sample" w:semiHidden="1" w:unhideWhenUsed="1"/>
     <w:lsdException w:name="HTML Typewriter" w:semiHidden="1" w:unhideWhenUsed="1"/>
     <w:lsdException w:name="HTML Variable" w:semiHidden="1" w:unhideWhenUsed="1"/>
-    <w:lsdException w:name="Normal Table" w:semiHidden="1" w:unhideWhenUsed="1"/>
     <w:lsdException w:name="annotation subject" w:semiHidden="1" w:unhideWhenUsed="1"/>
     <w:lsdException w:name="No List" w:semiHidden="1" w:unhideWhenUsed="1"/>
     <w:lsdException w:name="Outline List 1" w:semiHidden="1" w:unhideWhenUsed="1"/>
@@ -2907,11 +3046,8 @@
     <w:lsdException w:name="Table Contemporary" w:semiHidden="1" w:unhideWhenUsed="1"/>
     <w:lsdException w:name="Table Elegant" w:semiHidden="1" w:unhideWhenUsed="1"/>
     <w:lsdException w:name="Table Professional" w:semiHidden="1" w:unhideWhenUsed="1"/>
-    <w:lsdException w:name="Table Subtle 1" w:semiHidden="1" w:unhideWhenUsed="1"/>
     <w:lsdException w:name="Table Subtle 2" w:semiHidden="1" w:unhideWhenUsed="1"/>
     <w:lsdException w:name="Table Web 1" w:semiHidden="1" w:unhideWhenUsed="1"/>
-    <w:lsdException w:name="Table Web 2" w:semiHidden="1" w:unhideWhenUsed="1"/>
-    <w:lsdException w:name="Table Web 3" w:semiHidden="1" w:unhideWhenUsed="1"/>
     <w:lsdException w:name="Balloon Text" w:semiHidden="1" w:unhideWhenUsed="1"/>
     <w:lsdException w:name="Table Grid" w:uiPriority="59"/>
     <w:lsdException w:name="Table Theme" w:semiHidden="1" w:unhideWhenUsed="1"/>
@@ -3130,17 +3266,22 @@
     <w:lsdException w:name="List Table 5 Dark Accent 6" w:uiPriority="50"/>
     <w:lsdException w:name="List Table 6 Colorful Accent 6" w:uiPriority="51"/>
     <w:lsdException w:name="List Table 7 Colorful Accent 6" w:uiPriority="52"/>
+    <w:lsdException w:name="Mention" w:semiHidden="1" w:unhideWhenUsed="1"/>
+    <w:lsdException w:name="Smart Hyperlink" w:semiHidden="1" w:unhideWhenUsed="1"/>
+    <w:lsdException w:name="Hashtag" w:semiHidden="1" w:unhideWhenUsed="1"/>
+    <w:lsdException w:name="Unresolved Mention" w:semiHidden="1" w:unhideWhenUsed="1"/>
+    <w:lsdException w:name="Smart Link" w:semiHidden="1" w:unhideWhenUsed="1"/>
   </w:latentStyles>
   <w:style w:type="paragraph" w:default="1" w:styleId="Normal">
     <w:name w:val="Normal"/>
     <w:qFormat/>
     <w:rsid w:val="00FD1504"/>
   </w:style>
-  <w:style w:type="paragraph" w:styleId="Cabealho1">
+  <w:style w:type="paragraph" w:styleId="Ttulo1">
     <w:name w:val="heading 1"/>
     <w:basedOn w:val="Normal"/>
     <w:next w:val="Normal"/>
-    <w:link w:val="Cabealho1Carter"/>
+    <w:link w:val="Ttulo1Carter"/>
     <w:uiPriority w:val="4"/>
     <w:qFormat/>
     <w:rsid w:val="00A122DB"/>
@@ -3157,11 +3298,11 @@
       <w:szCs w:val="30"/>
     </w:rPr>
   </w:style>
-  <w:style w:type="paragraph" w:styleId="Cabealho2">
+  <w:style w:type="paragraph" w:styleId="Ttulo2">
     <w:name w:val="heading 2"/>
     <w:basedOn w:val="Normal"/>
     <w:next w:val="Normal"/>
-    <w:link w:val="Cabealho2Carter"/>
+    <w:link w:val="Ttulo2Carter"/>
     <w:uiPriority w:val="4"/>
     <w:unhideWhenUsed/>
     <w:qFormat/>
@@ -3178,11 +3319,11 @@
       <w:color w:val="3F251D" w:themeColor="accent1"/>
     </w:rPr>
   </w:style>
-  <w:style w:type="paragraph" w:styleId="Cabealho3">
+  <w:style w:type="paragraph" w:styleId="Ttulo3">
     <w:name w:val="heading 3"/>
     <w:basedOn w:val="Normal"/>
     <w:next w:val="Normal"/>
-    <w:link w:val="Cabealho3Carter"/>
+    <w:link w:val="Ttulo3Carter"/>
     <w:uiPriority w:val="4"/>
     <w:semiHidden/>
     <w:unhideWhenUsed/>
@@ -3199,11 +3340,11 @@
       <w:color w:val="3F251D" w:themeColor="accent1"/>
     </w:rPr>
   </w:style>
-  <w:style w:type="paragraph" w:styleId="Cabealho5">
+  <w:style w:type="paragraph" w:styleId="Ttulo5">
     <w:name w:val="heading 5"/>
     <w:basedOn w:val="Normal"/>
     <w:next w:val="Normal"/>
-    <w:link w:val="Cabealho5Carter"/>
+    <w:link w:val="Ttulo5Carter"/>
     <w:uiPriority w:val="4"/>
     <w:semiHidden/>
     <w:unhideWhenUsed/>
@@ -3220,11 +3361,11 @@
       <w:color w:val="1F120E" w:themeColor="accent1" w:themeShade="80"/>
     </w:rPr>
   </w:style>
-  <w:style w:type="paragraph" w:styleId="Cabealho6">
+  <w:style w:type="paragraph" w:styleId="Ttulo6">
     <w:name w:val="heading 6"/>
     <w:basedOn w:val="Normal"/>
     <w:next w:val="Normal"/>
-    <w:link w:val="Cabealho6Carter"/>
+    <w:link w:val="Ttulo6Carter"/>
     <w:uiPriority w:val="4"/>
     <w:semiHidden/>
     <w:unhideWhenUsed/>
@@ -3243,11 +3384,11 @@
       <w:color w:val="1F120E" w:themeColor="accent1" w:themeShade="7F"/>
     </w:rPr>
   </w:style>
-  <w:style w:type="paragraph" w:styleId="Cabealho8">
+  <w:style w:type="paragraph" w:styleId="Ttulo8">
     <w:name w:val="heading 8"/>
     <w:basedOn w:val="Normal"/>
     <w:next w:val="Normal"/>
-    <w:link w:val="Cabealho8Carter"/>
+    <w:link w:val="Ttulo8Carter"/>
     <w:uiPriority w:val="4"/>
     <w:semiHidden/>
     <w:unhideWhenUsed/>
@@ -3265,11 +3406,11 @@
       <w:szCs w:val="21"/>
     </w:rPr>
   </w:style>
-  <w:style w:type="paragraph" w:styleId="Cabealho9">
+  <w:style w:type="paragraph" w:styleId="Ttulo9">
     <w:name w:val="heading 9"/>
     <w:basedOn w:val="Normal"/>
     <w:next w:val="Normal"/>
-    <w:link w:val="Cabealho9Carter"/>
+    <w:link w:val="Ttulo9Carter"/>
     <w:uiPriority w:val="4"/>
     <w:semiHidden/>
     <w:unhideWhenUsed/>
@@ -3428,10 +3569,10 @@
       <w:jc w:val="center"/>
     </w:pPr>
   </w:style>
-  <w:style w:type="character" w:customStyle="1" w:styleId="Cabealho1Carter">
-    <w:name w:val="Cabeçalho 1 Caráter"/>
+  <w:style w:type="character" w:customStyle="1" w:styleId="Ttulo1Carter">
+    <w:name w:val="Título 1 Caráter"/>
     <w:basedOn w:val="Tipodeletrapredefinidodopargrafo"/>
-    <w:link w:val="Cabealho1"/>
+    <w:link w:val="Ttulo1"/>
     <w:uiPriority w:val="4"/>
     <w:rsid w:val="00690EFD"/>
     <w:rPr>
@@ -3441,10 +3582,10 @@
       <w:szCs w:val="30"/>
     </w:rPr>
   </w:style>
-  <w:style w:type="character" w:customStyle="1" w:styleId="Cabealho2Carter">
-    <w:name w:val="Cabeçalho 2 Caráter"/>
+  <w:style w:type="character" w:customStyle="1" w:styleId="Ttulo2Carter">
+    <w:name w:val="Título 2 Caráter"/>
     <w:basedOn w:val="Tipodeletrapredefinidodopargrafo"/>
-    <w:link w:val="Cabealho2"/>
+    <w:link w:val="Ttulo2"/>
     <w:uiPriority w:val="4"/>
     <w:rsid w:val="00690EFD"/>
     <w:rPr>
@@ -3455,10 +3596,10 @@
       <w:szCs w:val="22"/>
     </w:rPr>
   </w:style>
-  <w:style w:type="character" w:customStyle="1" w:styleId="Cabealho3Carter">
-    <w:name w:val="Cabeçalho 3 Caráter"/>
+  <w:style w:type="character" w:customStyle="1" w:styleId="Ttulo3Carter">
+    <w:name w:val="Título 3 Caráter"/>
     <w:basedOn w:val="Tipodeletrapredefinidodopargrafo"/>
-    <w:link w:val="Cabealho3"/>
+    <w:link w:val="Ttulo3"/>
     <w:uiPriority w:val="4"/>
     <w:semiHidden/>
     <w:rsid w:val="00690EFD"/>
@@ -3469,10 +3610,10 @@
       <w:szCs w:val="22"/>
     </w:rPr>
   </w:style>
-  <w:style w:type="character" w:customStyle="1" w:styleId="Cabealho5Carter">
-    <w:name w:val="Cabeçalho 5 Caráter"/>
+  <w:style w:type="character" w:customStyle="1" w:styleId="Ttulo5Carter">
+    <w:name w:val="Título 5 Caráter"/>
     <w:basedOn w:val="Tipodeletrapredefinidodopargrafo"/>
-    <w:link w:val="Cabealho5"/>
+    <w:link w:val="Ttulo5"/>
     <w:uiPriority w:val="4"/>
     <w:semiHidden/>
     <w:rsid w:val="00690EFD"/>
@@ -3481,10 +3622,10 @@
       <w:color w:val="1F120E" w:themeColor="accent1" w:themeShade="80"/>
     </w:rPr>
   </w:style>
-  <w:style w:type="character" w:customStyle="1" w:styleId="Cabealho6Carter">
-    <w:name w:val="Cabeçalho 6 Caráter"/>
+  <w:style w:type="character" w:customStyle="1" w:styleId="Ttulo6Carter">
+    <w:name w:val="Título 6 Caráter"/>
     <w:basedOn w:val="Tipodeletrapredefinidodopargrafo"/>
-    <w:link w:val="Cabealho6"/>
+    <w:link w:val="Ttulo6"/>
     <w:uiPriority w:val="4"/>
     <w:semiHidden/>
     <w:rsid w:val="00690EFD"/>
@@ -3620,10 +3761,10 @@
       <w:szCs w:val="18"/>
     </w:rPr>
   </w:style>
-  <w:style w:type="character" w:customStyle="1" w:styleId="Cabealho9Carter">
-    <w:name w:val="Cabeçalho 9 Caráter"/>
+  <w:style w:type="character" w:customStyle="1" w:styleId="Ttulo9Carter">
+    <w:name w:val="Título 9 Caráter"/>
     <w:basedOn w:val="Tipodeletrapredefinidodopargrafo"/>
-    <w:link w:val="Cabealho9"/>
+    <w:link w:val="Ttulo9"/>
     <w:uiPriority w:val="4"/>
     <w:semiHidden/>
     <w:rsid w:val="00A122DB"/>
@@ -3635,10 +3776,10 @@
       <w:szCs w:val="21"/>
     </w:rPr>
   </w:style>
-  <w:style w:type="character" w:customStyle="1" w:styleId="Cabealho8Carter">
-    <w:name w:val="Cabeçalho 8 Caráter"/>
+  <w:style w:type="character" w:customStyle="1" w:styleId="Ttulo8Carter">
+    <w:name w:val="Título 8 Caráter"/>
     <w:basedOn w:val="Tipodeletrapredefinidodopargrafo"/>
-    <w:link w:val="Cabealho8"/>
+    <w:link w:val="Ttulo8"/>
     <w:uiPriority w:val="4"/>
     <w:semiHidden/>
     <w:rsid w:val="00A122DB"/>
@@ -3650,7 +3791,7 @@
   </w:style>
   <w:style w:type="paragraph" w:styleId="Cabealhodondice">
     <w:name w:val="TOC Heading"/>
-    <w:basedOn w:val="Cabealho1"/>
+    <w:basedOn w:val="Ttulo1"/>
     <w:next w:val="Normal"/>
     <w:uiPriority w:val="39"/>
     <w:unhideWhenUsed/>
@@ -3820,7 +3961,7 @@
       </w:pPr>
     </w:tblStylePr>
   </w:style>
-  <w:style w:type="table" w:styleId="Tabelacomgrelha">
+  <w:style w:type="table" w:styleId="TabelacomGrelha">
     <w:name w:val="Table Grid"/>
     <w:basedOn w:val="Tabelanormal"/>
     <w:uiPriority w:val="59"/>
@@ -4500,7 +4641,7 @@
 </file>
 
 <file path=customXml/itemProps1.xml><?xml version="1.0" encoding="utf-8"?>
-<ds:datastoreItem xmlns:ds="http://schemas.openxmlformats.org/officeDocument/2006/customXml" ds:itemID="{57E441FA-EC9F-4D22-B267-BD4A82DA7D9F}">
+<ds:datastoreItem xmlns:ds="http://schemas.openxmlformats.org/officeDocument/2006/customXml" ds:itemID="{AC8B6C34-C67D-4F64-8B75-C0703C8B2699}">
   <ds:schemaRefs>
     <ds:schemaRef ds:uri="http://schemas.openxmlformats.org/officeDocument/2006/bibliography"/>
   </ds:schemaRefs>

</xml_diff>